<commit_message>
update for generating report
</commit_message>
<xml_diff>
--- a/MobileAuto/readme.docx
+++ b/MobileAuto/readme.docx
@@ -172,10 +172,7 @@
       </w:r>
       <w:proofErr w:type="gramEnd"/>
       <w:r>
-        <w:t xml:space="preserve"> </w:t>
-      </w:r>
-      <w:r>
-        <w:t xml:space="preserve">it will handle adding account automation. Means you do not have to add account manually. </w:t>
+        <w:t xml:space="preserve"> it will handle adding account automation. Means you do not have to add account manually. </w:t>
       </w:r>
     </w:p>
     <w:p>
@@ -187,10 +184,7 @@
         </w:numPr>
       </w:pPr>
       <w:r>
-        <w:t xml:space="preserve">Test </w:t>
-      </w:r>
-      <w:r>
-        <w:t>case (2</w:t>
+        <w:t>Test case (2</w:t>
       </w:r>
       <w:proofErr w:type="gramStart"/>
       <w:r>
@@ -597,25 +591,8 @@
     </w:p>
     <w:p>
       <w:r>
-        <w:t>After run the test case you can check the report</w:t>
-      </w:r>
-    </w:p>
-    <w:p>
-      <w:pPr>
-        <w:pStyle w:val="ListParagraph"/>
-        <w:numPr>
-          <w:ilvl w:val="0"/>
-          <w:numId w:val="7"/>
-        </w:numPr>
-      </w:pPr>
-      <w:r>
-        <w:t xml:space="preserve">You can check the default report generated by </w:t>
-      </w:r>
-      <w:proofErr w:type="spellStart"/>
-      <w:r>
-        <w:t>testng</w:t>
-      </w:r>
-      <w:proofErr w:type="spellEnd"/>
+        <w:t xml:space="preserve">Next step is to generate report. </w:t>
+      </w:r>
     </w:p>
     <w:p>
       <w:r>
@@ -623,10 +600,10 @@
           <w:noProof/>
         </w:rPr>
         <w:drawing>
-          <wp:inline distT="0" distB="0" distL="0" distR="0" wp14:anchorId="0BD8DEEE" wp14:editId="58CAA11F">
+          <wp:inline distT="0" distB="0" distL="0" distR="0" wp14:anchorId="317521E3" wp14:editId="0DD2A83A">
             <wp:extent cx="5943600" cy="3167380"/>
             <wp:effectExtent l="0" t="0" r="0" b="0"/>
-            <wp:docPr id="6" name="Picture 6"/>
+            <wp:docPr id="8" name="Picture 8"/>
             <wp:cNvGraphicFramePr>
               <a:graphicFrameLocks xmlns:a="http://schemas.openxmlformats.org/drawingml/2006/main" noChangeAspect="1"/>
             </wp:cNvGraphicFramePr>
@@ -660,18 +637,9 @@
       </w:r>
     </w:p>
     <w:p>
-      <w:pPr>
-        <w:pStyle w:val="ListParagraph"/>
-        <w:numPr>
-          <w:ilvl w:val="0"/>
-          <w:numId w:val="7"/>
-        </w:numPr>
-      </w:pPr>
-      <w:r>
-        <w:t xml:space="preserve">Or you can check the customized report </w:t>
-      </w:r>
-      <w:bookmarkStart w:id="0" w:name="_GoBack"/>
-      <w:bookmarkEnd w:id="0"/>
+      <w:r>
+        <w:t>Run the script ReportGenerator.java to generate report</w:t>
+      </w:r>
     </w:p>
     <w:p>
       <w:r>
@@ -680,10 +648,10 @@
         </w:rPr>
         <w:lastRenderedPageBreak/>
         <w:drawing>
-          <wp:inline distT="0" distB="0" distL="0" distR="0" wp14:anchorId="6B4D43D5" wp14:editId="00AB8343">
-            <wp:extent cx="5943600" cy="3167380"/>
+          <wp:inline distT="0" distB="0" distL="0" distR="0" wp14:anchorId="2507B318" wp14:editId="46C240F7">
+            <wp:extent cx="5943600" cy="3341370"/>
             <wp:effectExtent l="0" t="0" r="0" b="0"/>
-            <wp:docPr id="7" name="Picture 7"/>
+            <wp:docPr id="9" name="Picture 9"/>
             <wp:cNvGraphicFramePr>
               <a:graphicFrameLocks xmlns:a="http://schemas.openxmlformats.org/drawingml/2006/main" noChangeAspect="1"/>
             </wp:cNvGraphicFramePr>
@@ -703,6 +671,68 @@
                   <pic:spPr>
                     <a:xfrm>
                       <a:off x="0" y="0"/>
+                      <a:ext cx="5943600" cy="3341370"/>
+                    </a:xfrm>
+                    <a:prstGeom prst="rect">
+                      <a:avLst/>
+                    </a:prstGeom>
+                  </pic:spPr>
+                </pic:pic>
+              </a:graphicData>
+            </a:graphic>
+          </wp:inline>
+        </w:drawing>
+      </w:r>
+    </w:p>
+    <w:p>
+      <w:r>
+        <w:t xml:space="preserve">Example to generate report. </w:t>
+      </w:r>
+    </w:p>
+    <w:p>
+      <w:r>
+        <w:t>First you have to run the test case first</w:t>
+      </w:r>
+    </w:p>
+    <w:p>
+      <w:r>
+        <w:t xml:space="preserve">To run the test case, you have to edit the xml file and after save the file and right click -&gt; run as </w:t>
+      </w:r>
+      <w:proofErr w:type="spellStart"/>
+      <w:r>
+        <w:t>testng</w:t>
+      </w:r>
+      <w:proofErr w:type="spellEnd"/>
+    </w:p>
+    <w:p>
+      <w:r>
+        <w:rPr>
+          <w:noProof/>
+        </w:rPr>
+        <w:drawing>
+          <wp:inline distT="0" distB="0" distL="0" distR="0" wp14:anchorId="30C0C212" wp14:editId="3AA83A3C">
+            <wp:extent cx="5943600" cy="3167380"/>
+            <wp:effectExtent l="0" t="0" r="0" b="0"/>
+            <wp:docPr id="10" name="Picture 10"/>
+            <wp:cNvGraphicFramePr>
+              <a:graphicFrameLocks xmlns:a="http://schemas.openxmlformats.org/drawingml/2006/main" noChangeAspect="1"/>
+            </wp:cNvGraphicFramePr>
+            <a:graphic xmlns:a="http://schemas.openxmlformats.org/drawingml/2006/main">
+              <a:graphicData uri="http://schemas.openxmlformats.org/drawingml/2006/picture">
+                <pic:pic xmlns:pic="http://schemas.openxmlformats.org/drawingml/2006/picture">
+                  <pic:nvPicPr>
+                    <pic:cNvPr id="1" name=""/>
+                    <pic:cNvPicPr/>
+                  </pic:nvPicPr>
+                  <pic:blipFill>
+                    <a:blip r:embed="rId14"/>
+                    <a:stretch>
+                      <a:fillRect/>
+                    </a:stretch>
+                  </pic:blipFill>
+                  <pic:spPr>
+                    <a:xfrm>
+                      <a:off x="0" y="0"/>
                       <a:ext cx="5943600" cy="3167380"/>
                     </a:xfrm>
                     <a:prstGeom prst="rect">
@@ -716,7 +746,236 @@
         </w:drawing>
       </w:r>
     </w:p>
-    <w:p/>
+    <w:p>
+      <w:r>
+        <w:rPr>
+          <w:noProof/>
+        </w:rPr>
+        <w:lastRenderedPageBreak/>
+        <w:drawing>
+          <wp:inline distT="0" distB="0" distL="0" distR="0" wp14:anchorId="6585F0B4" wp14:editId="08856E72">
+            <wp:extent cx="5943600" cy="3341370"/>
+            <wp:effectExtent l="0" t="0" r="0" b="0"/>
+            <wp:docPr id="11" name="Picture 11"/>
+            <wp:cNvGraphicFramePr>
+              <a:graphicFrameLocks xmlns:a="http://schemas.openxmlformats.org/drawingml/2006/main" noChangeAspect="1"/>
+            </wp:cNvGraphicFramePr>
+            <a:graphic xmlns:a="http://schemas.openxmlformats.org/drawingml/2006/main">
+              <a:graphicData uri="http://schemas.openxmlformats.org/drawingml/2006/picture">
+                <pic:pic xmlns:pic="http://schemas.openxmlformats.org/drawingml/2006/picture">
+                  <pic:nvPicPr>
+                    <pic:cNvPr id="1" name=""/>
+                    <pic:cNvPicPr/>
+                  </pic:nvPicPr>
+                  <pic:blipFill>
+                    <a:blip r:embed="rId15"/>
+                    <a:stretch>
+                      <a:fillRect/>
+                    </a:stretch>
+                  </pic:blipFill>
+                  <pic:spPr>
+                    <a:xfrm>
+                      <a:off x="0" y="0"/>
+                      <a:ext cx="5943600" cy="3341370"/>
+                    </a:xfrm>
+                    <a:prstGeom prst="rect">
+                      <a:avLst/>
+                    </a:prstGeom>
+                  </pic:spPr>
+                </pic:pic>
+              </a:graphicData>
+            </a:graphic>
+          </wp:inline>
+        </w:drawing>
+      </w:r>
+    </w:p>
+    <w:p>
+      <w:r>
+        <w:t>After run the test case</w:t>
+      </w:r>
+    </w:p>
+    <w:p>
+      <w:r>
+        <w:t>We will generate report</w:t>
+      </w:r>
+    </w:p>
+    <w:p>
+      <w:r>
+        <w:rPr>
+          <w:noProof/>
+        </w:rPr>
+        <w:drawing>
+          <wp:inline distT="0" distB="0" distL="0" distR="0" wp14:anchorId="0B5BC8A3" wp14:editId="4AD72FC4">
+            <wp:extent cx="5943600" cy="3341370"/>
+            <wp:effectExtent l="0" t="0" r="0" b="0"/>
+            <wp:docPr id="12" name="Picture 12"/>
+            <wp:cNvGraphicFramePr>
+              <a:graphicFrameLocks xmlns:a="http://schemas.openxmlformats.org/drawingml/2006/main" noChangeAspect="1"/>
+            </wp:cNvGraphicFramePr>
+            <a:graphic xmlns:a="http://schemas.openxmlformats.org/drawingml/2006/main">
+              <a:graphicData uri="http://schemas.openxmlformats.org/drawingml/2006/picture">
+                <pic:pic xmlns:pic="http://schemas.openxmlformats.org/drawingml/2006/picture">
+                  <pic:nvPicPr>
+                    <pic:cNvPr id="1" name=""/>
+                    <pic:cNvPicPr/>
+                  </pic:nvPicPr>
+                  <pic:blipFill>
+                    <a:blip r:embed="rId16"/>
+                    <a:stretch>
+                      <a:fillRect/>
+                    </a:stretch>
+                  </pic:blipFill>
+                  <pic:spPr>
+                    <a:xfrm>
+                      <a:off x="0" y="0"/>
+                      <a:ext cx="5943600" cy="3341370"/>
+                    </a:xfrm>
+                    <a:prstGeom prst="rect">
+                      <a:avLst/>
+                    </a:prstGeom>
+                  </pic:spPr>
+                </pic:pic>
+              </a:graphicData>
+            </a:graphic>
+          </wp:inline>
+        </w:drawing>
+      </w:r>
+    </w:p>
+    <w:p>
+      <w:r>
+        <w:rPr>
+          <w:noProof/>
+        </w:rPr>
+        <w:lastRenderedPageBreak/>
+        <w:drawing>
+          <wp:inline distT="0" distB="0" distL="0" distR="0" wp14:anchorId="2391AAA8" wp14:editId="0D29C9EA">
+            <wp:extent cx="5943600" cy="3167380"/>
+            <wp:effectExtent l="0" t="0" r="0" b="0"/>
+            <wp:docPr id="13" name="Picture 13"/>
+            <wp:cNvGraphicFramePr>
+              <a:graphicFrameLocks xmlns:a="http://schemas.openxmlformats.org/drawingml/2006/main" noChangeAspect="1"/>
+            </wp:cNvGraphicFramePr>
+            <a:graphic xmlns:a="http://schemas.openxmlformats.org/drawingml/2006/main">
+              <a:graphicData uri="http://schemas.openxmlformats.org/drawingml/2006/picture">
+                <pic:pic xmlns:pic="http://schemas.openxmlformats.org/drawingml/2006/picture">
+                  <pic:nvPicPr>
+                    <pic:cNvPr id="1" name=""/>
+                    <pic:cNvPicPr/>
+                  </pic:nvPicPr>
+                  <pic:blipFill>
+                    <a:blip r:embed="rId17"/>
+                    <a:stretch>
+                      <a:fillRect/>
+                    </a:stretch>
+                  </pic:blipFill>
+                  <pic:spPr>
+                    <a:xfrm>
+                      <a:off x="0" y="0"/>
+                      <a:ext cx="5943600" cy="3167380"/>
+                    </a:xfrm>
+                    <a:prstGeom prst="rect">
+                      <a:avLst/>
+                    </a:prstGeom>
+                  </pic:spPr>
+                </pic:pic>
+              </a:graphicData>
+            </a:graphic>
+          </wp:inline>
+        </w:drawing>
+      </w:r>
+    </w:p>
+    <w:p>
+      <w:r>
+        <w:rPr>
+          <w:noProof/>
+        </w:rPr>
+        <w:drawing>
+          <wp:inline distT="0" distB="0" distL="0" distR="0" wp14:anchorId="56D27E15" wp14:editId="32A103E0">
+            <wp:extent cx="5943600" cy="3167380"/>
+            <wp:effectExtent l="0" t="0" r="0" b="0"/>
+            <wp:docPr id="14" name="Picture 14"/>
+            <wp:cNvGraphicFramePr>
+              <a:graphicFrameLocks xmlns:a="http://schemas.openxmlformats.org/drawingml/2006/main" noChangeAspect="1"/>
+            </wp:cNvGraphicFramePr>
+            <a:graphic xmlns:a="http://schemas.openxmlformats.org/drawingml/2006/main">
+              <a:graphicData uri="http://schemas.openxmlformats.org/drawingml/2006/picture">
+                <pic:pic xmlns:pic="http://schemas.openxmlformats.org/drawingml/2006/picture">
+                  <pic:nvPicPr>
+                    <pic:cNvPr id="1" name=""/>
+                    <pic:cNvPicPr/>
+                  </pic:nvPicPr>
+                  <pic:blipFill>
+                    <a:blip r:embed="rId18"/>
+                    <a:stretch>
+                      <a:fillRect/>
+                    </a:stretch>
+                  </pic:blipFill>
+                  <pic:spPr>
+                    <a:xfrm>
+                      <a:off x="0" y="0"/>
+                      <a:ext cx="5943600" cy="3167380"/>
+                    </a:xfrm>
+                    <a:prstGeom prst="rect">
+                      <a:avLst/>
+                    </a:prstGeom>
+                  </pic:spPr>
+                </pic:pic>
+              </a:graphicData>
+            </a:graphic>
+          </wp:inline>
+        </w:drawing>
+      </w:r>
+    </w:p>
+    <w:p>
+      <w:r>
+        <w:t>Check the index file</w:t>
+      </w:r>
+      <w:bookmarkStart w:id="0" w:name="_GoBack"/>
+      <w:bookmarkEnd w:id="0"/>
+    </w:p>
+    <w:p>
+      <w:r>
+        <w:rPr>
+          <w:noProof/>
+        </w:rPr>
+        <w:lastRenderedPageBreak/>
+        <w:drawing>
+          <wp:inline distT="0" distB="0" distL="0" distR="0" wp14:anchorId="339C5146" wp14:editId="0B3EE312">
+            <wp:extent cx="5943600" cy="3857625"/>
+            <wp:effectExtent l="0" t="0" r="0" b="9525"/>
+            <wp:docPr id="15" name="Picture 15"/>
+            <wp:cNvGraphicFramePr>
+              <a:graphicFrameLocks xmlns:a="http://schemas.openxmlformats.org/drawingml/2006/main" noChangeAspect="1"/>
+            </wp:cNvGraphicFramePr>
+            <a:graphic xmlns:a="http://schemas.openxmlformats.org/drawingml/2006/main">
+              <a:graphicData uri="http://schemas.openxmlformats.org/drawingml/2006/picture">
+                <pic:pic xmlns:pic="http://schemas.openxmlformats.org/drawingml/2006/picture">
+                  <pic:nvPicPr>
+                    <pic:cNvPr id="1" name=""/>
+                    <pic:cNvPicPr/>
+                  </pic:nvPicPr>
+                  <pic:blipFill>
+                    <a:blip r:embed="rId19"/>
+                    <a:stretch>
+                      <a:fillRect/>
+                    </a:stretch>
+                  </pic:blipFill>
+                  <pic:spPr>
+                    <a:xfrm>
+                      <a:off x="0" y="0"/>
+                      <a:ext cx="5943600" cy="3857625"/>
+                    </a:xfrm>
+                    <a:prstGeom prst="rect">
+                      <a:avLst/>
+                    </a:prstGeom>
+                  </pic:spPr>
+                </pic:pic>
+              </a:graphicData>
+            </a:graphic>
+          </wp:inline>
+        </w:drawing>
+      </w:r>
+    </w:p>
     <w:sectPr>
       <w:pgSz w:w="12240" w:h="15840"/>
       <w:pgMar w:top="1440" w:right="1440" w:bottom="1440" w:left="1440" w:header="720" w:footer="720" w:gutter="0"/>

</xml_diff>